<commit_message>
Ex 1 & Ex 2 Update
</commit_message>
<xml_diff>
--- a/ex1_r_O-Malley_2_.docx
+++ b/ex1_r_O-Malley_2_.docx
@@ -51,21 +51,21 @@
         <w:pStyle w:val="Author"/>
       </w:pPr>
       <w:r>
+        <w:t xml:space="preserve">O’Malley,</w:t>
+      </w:r>
+      <w:r>
+        <w:t xml:space="preserve"> </w:t>
+      </w:r>
+      <w:r>
         <w:t xml:space="preserve">Conie</w:t>
       </w:r>
-      <w:r>
-        <w:t xml:space="preserve"> </w:t>
-      </w:r>
-      <w:r>
-        <w:t xml:space="preserve">O’Malley</w:t>
-      </w:r>
     </w:p>
     <w:p>
       <w:pPr>
         <w:pStyle w:val="Date"/>
       </w:pPr>
       <w:r>
-        <w:t xml:space="preserve">2025-01-17</w:t>
+        <w:t xml:space="preserve">2025-01-18</w:t>
       </w:r>
     </w:p>
     <w:sdt>

</xml_diff>